<commit_message>
Updates with feature Selection and word file
</commit_message>
<xml_diff>
--- a/Report/Rough Report.docx
+++ b/Report/Rough Report.docx
@@ -1541,32 +1541,960 @@
           <w:lang w:val="en-US"/>
         </w:rPr>
       </w:pPr>
-    </w:p>
-    <w:p>
-      <w:pPr>
-        <w:rPr>
-          <w:lang w:val="en-US"/>
-        </w:rPr>
-      </w:pPr>
-    </w:p>
-    <w:p>
-      <w:pPr>
-        <w:rPr>
-          <w:lang w:val="en-US"/>
-        </w:rPr>
-      </w:pPr>
-    </w:p>
-    <w:p>
-      <w:pPr>
-        <w:rPr>
-          <w:lang w:val="en-US"/>
-        </w:rPr>
-      </w:pPr>
-    </w:p>
-    <w:p>
-      <w:pPr>
-        <w:rPr>
-          <w:lang w:val="en-US"/>
+      <w:r>
+        <w:rPr>
+          <w:lang w:val="en-US"/>
+        </w:rPr>
+        <w:t xml:space="preserve">Link </w:t>
+      </w:r>
+    </w:p>
+    <w:p>
+      <w:pPr>
+        <w:rPr>
+          <w:lang w:val="en-US"/>
+        </w:rPr>
+      </w:pPr>
+      <w:r>
+        <w:rPr>
+          <w:lang w:val="en-US"/>
+        </w:rPr>
+        <w:t>Feature selection different types</w:t>
+      </w:r>
+    </w:p>
+    <w:p>
+      <w:pPr>
+        <w:rPr>
+          <w:rFonts w:ascii="Times New Roman" w:eastAsia="Times New Roman" w:hAnsi="Times New Roman" w:cs="Times New Roman"/>
+          <w:lang w:eastAsia="en-GB"/>
+        </w:rPr>
+      </w:pPr>
+      <w:hyperlink r:id="rId6" w:history="1">
+        <w:r>
+          <w:rPr>
+            <w:rFonts w:ascii="Times New Roman" w:eastAsia="Times New Roman" w:hAnsi="Times New Roman" w:cs="Times New Roman"/>
+            <w:color w:val="0000FF"/>
+            <w:u w:val="single"/>
+            <w:lang w:eastAsia="en-GB"/>
+          </w:rPr>
+          <w:t>https://www.analyticsvidhya.com/blog/2016/12/introduction-to-feature-selection-methods-with-an-example-or-how-to-select-the-right-variables/</w:t>
+        </w:r>
+      </w:hyperlink>
+    </w:p>
+    <w:p>
+      <w:pPr>
+        <w:rPr>
+          <w:lang w:val="en-US"/>
+        </w:rPr>
+      </w:pPr>
+    </w:p>
+    <w:p>
+      <w:pPr>
+        <w:rPr>
+          <w:lang w:val="en-US"/>
+        </w:rPr>
+      </w:pPr>
+    </w:p>
+    <w:p>
+      <w:pPr>
+        <w:rPr>
+          <w:lang w:val="en-US"/>
+        </w:rPr>
+      </w:pPr>
+    </w:p>
+    <w:p>
+      <w:pPr>
+        <w:rPr>
+          <w:lang w:val="en-US"/>
+        </w:rPr>
+      </w:pPr>
+    </w:p>
+    <w:p>
+      <w:pPr>
+        <w:rPr>
+          <w:lang w:val="en-US"/>
+        </w:rPr>
+      </w:pPr>
+    </w:p>
+    <w:p>
+      <w:pPr>
+        <w:rPr>
+          <w:lang w:val="en-US"/>
+        </w:rPr>
+      </w:pPr>
+    </w:p>
+    <w:p>
+      <w:pPr>
+        <w:rPr>
+          <w:lang w:val="en-US"/>
+        </w:rPr>
+      </w:pPr>
+    </w:p>
+    <w:p>
+      <w:pPr>
+        <w:rPr>
+          <w:lang w:val="en-US"/>
+        </w:rPr>
+      </w:pPr>
+    </w:p>
+    <w:p>
+      <w:pPr>
+        <w:rPr>
+          <w:lang w:val="en-US"/>
+        </w:rPr>
+      </w:pPr>
+    </w:p>
+    <w:p>
+      <w:pPr>
+        <w:rPr>
+          <w:lang w:val="en-US"/>
+        </w:rPr>
+      </w:pPr>
+    </w:p>
+    <w:p>
+      <w:pPr>
+        <w:rPr>
+          <w:lang w:val="en-US"/>
+        </w:rPr>
+      </w:pPr>
+    </w:p>
+    <w:p>
+      <w:pPr>
+        <w:rPr>
+          <w:lang w:val="en-US"/>
+        </w:rPr>
+      </w:pPr>
+    </w:p>
+    <w:p>
+      <w:pPr>
+        <w:rPr>
+          <w:lang w:val="en-US"/>
+        </w:rPr>
+      </w:pPr>
+      <w:r>
+        <w:rPr>
+          <w:lang w:val="en-US"/>
+        </w:rPr>
+        <w:lastRenderedPageBreak/>
+        <w:t>Filtering</w:t>
+      </w:r>
+    </w:p>
+    <w:p>
+      <w:pPr>
+        <w:rPr>
+          <w:lang w:val="en-US"/>
+        </w:rPr>
+      </w:pPr>
+    </w:p>
+    <w:p>
+      <w:pPr>
+        <w:pStyle w:val="NormalWeb"/>
+        <w:shd w:val="clear" w:color="auto" w:fill="FFFFFF"/>
+        <w:spacing w:before="0" w:beforeAutospacing="0" w:after="150" w:afterAutospacing="0"/>
+        <w:rPr>
+          <w:rFonts w:ascii="Arial" w:hAnsi="Arial" w:cs="Arial"/>
+          <w:color w:val="404040"/>
+          <w:sz w:val="20"/>
+          <w:szCs w:val="20"/>
+        </w:rPr>
+      </w:pPr>
+      <w:r>
+        <w:rPr>
+          <w:rFonts w:ascii="Arial" w:hAnsi="Arial" w:cs="Arial"/>
+          <w:color w:val="404040"/>
+          <w:sz w:val="20"/>
+          <w:szCs w:val="20"/>
+        </w:rPr>
+        <w:t>Filters are usually used as a pre-processing step since they are simple and fast. A widely-used filter method for bioinformatics data is to apply a univariate criterion separately on each feature, assuming that there is no interaction between features.</w:t>
+      </w:r>
+    </w:p>
+    <w:p>
+      <w:pPr>
+        <w:pStyle w:val="NormalWeb"/>
+        <w:shd w:val="clear" w:color="auto" w:fill="FFFFFF"/>
+        <w:spacing w:before="0" w:beforeAutospacing="0" w:after="150" w:afterAutospacing="0"/>
+        <w:rPr>
+          <w:rFonts w:ascii="Arial" w:hAnsi="Arial" w:cs="Arial"/>
+          <w:b/>
+          <w:bCs/>
+          <w:color w:val="404040"/>
+          <w:sz w:val="20"/>
+          <w:szCs w:val="20"/>
+        </w:rPr>
+      </w:pPr>
+      <w:r>
+        <w:rPr>
+          <w:rFonts w:ascii="Arial" w:hAnsi="Arial" w:cs="Arial"/>
+          <w:color w:val="404040"/>
+          <w:sz w:val="20"/>
+          <w:szCs w:val="20"/>
+        </w:rPr>
+        <w:t>For example, we might apply the </w:t>
+      </w:r>
+      <w:r>
+        <w:rPr>
+          <w:rStyle w:val="Emphasis"/>
+          <w:rFonts w:ascii="Arial" w:hAnsi="Arial" w:cs="Arial"/>
+          <w:color w:val="404040"/>
+          <w:sz w:val="20"/>
+          <w:szCs w:val="20"/>
+        </w:rPr>
+        <w:t>t</w:t>
+      </w:r>
+      <w:r>
+        <w:rPr>
+          <w:rFonts w:ascii="Arial" w:hAnsi="Arial" w:cs="Arial"/>
+          <w:color w:val="404040"/>
+          <w:sz w:val="20"/>
+          <w:szCs w:val="20"/>
+        </w:rPr>
+        <w:t>-test on each feature and compare </w:t>
+      </w:r>
+      <w:r>
+        <w:rPr>
+          <w:rStyle w:val="Emphasis"/>
+          <w:rFonts w:ascii="Arial" w:hAnsi="Arial" w:cs="Arial"/>
+          <w:color w:val="404040"/>
+          <w:sz w:val="20"/>
+          <w:szCs w:val="20"/>
+        </w:rPr>
+        <w:t>p</w:t>
+      </w:r>
+      <w:r>
+        <w:rPr>
+          <w:rFonts w:ascii="Arial" w:hAnsi="Arial" w:cs="Arial"/>
+          <w:color w:val="404040"/>
+          <w:sz w:val="20"/>
+          <w:szCs w:val="20"/>
+        </w:rPr>
+        <w:t>-value (or the absolute values of </w:t>
+      </w:r>
+      <w:r>
+        <w:rPr>
+          <w:rStyle w:val="Emphasis"/>
+          <w:rFonts w:ascii="Arial" w:hAnsi="Arial" w:cs="Arial"/>
+          <w:color w:val="404040"/>
+          <w:sz w:val="20"/>
+          <w:szCs w:val="20"/>
+        </w:rPr>
+        <w:t>t</w:t>
+      </w:r>
+      <w:r>
+        <w:rPr>
+          <w:rFonts w:ascii="Arial" w:hAnsi="Arial" w:cs="Arial"/>
+          <w:color w:val="404040"/>
+          <w:sz w:val="20"/>
+          <w:szCs w:val="20"/>
+        </w:rPr>
+        <w:t xml:space="preserve">-statistics) for each feature as a </w:t>
+      </w:r>
+      <w:r>
+        <w:rPr>
+          <w:rFonts w:ascii="Arial" w:hAnsi="Arial" w:cs="Arial"/>
+          <w:b/>
+          <w:bCs/>
+          <w:color w:val="404040"/>
+          <w:sz w:val="20"/>
+          <w:szCs w:val="20"/>
+        </w:rPr>
+        <w:t>measure of how effective it is at separating groups.</w:t>
+      </w:r>
+    </w:p>
+    <w:p>
+      <w:pPr>
+        <w:rPr>
+          <w:lang w:val="en-US"/>
+        </w:rPr>
+      </w:pPr>
+    </w:p>
+    <w:p>
+      <w:pPr>
+        <w:tabs>
+          <w:tab w:val="left" w:pos="916"/>
+          <w:tab w:val="left" w:pos="1832"/>
+          <w:tab w:val="left" w:pos="2748"/>
+          <w:tab w:val="left" w:pos="3664"/>
+          <w:tab w:val="left" w:pos="4580"/>
+          <w:tab w:val="left" w:pos="5496"/>
+          <w:tab w:val="left" w:pos="6412"/>
+          <w:tab w:val="left" w:pos="7328"/>
+          <w:tab w:val="left" w:pos="8244"/>
+          <w:tab w:val="left" w:pos="9160"/>
+          <w:tab w:val="left" w:pos="10076"/>
+          <w:tab w:val="left" w:pos="10992"/>
+          <w:tab w:val="left" w:pos="11908"/>
+          <w:tab w:val="left" w:pos="12824"/>
+          <w:tab w:val="left" w:pos="13740"/>
+          <w:tab w:val="left" w:pos="14656"/>
+        </w:tabs>
+        <w:rPr>
+          <w:rFonts w:ascii="Menlo" w:eastAsia="Times New Roman" w:hAnsi="Menlo" w:cs="Menlo"/>
+          <w:color w:val="404040"/>
+          <w:sz w:val="20"/>
+          <w:szCs w:val="20"/>
+          <w:lang w:eastAsia="en-GB"/>
+        </w:rPr>
+      </w:pPr>
+      <w:r>
+        <w:rPr>
+          <w:rFonts w:ascii="Menlo" w:eastAsia="Times New Roman" w:hAnsi="Menlo" w:cs="Menlo"/>
+          <w:color w:val="404040"/>
+          <w:sz w:val="20"/>
+          <w:szCs w:val="20"/>
+          <w:lang w:eastAsia="en-GB"/>
+        </w:rPr>
+        <w:t>[</w:t>
+      </w:r>
+      <w:proofErr w:type="spellStart"/>
+      <w:r>
+        <w:rPr>
+          <w:rFonts w:ascii="Menlo" w:eastAsia="Times New Roman" w:hAnsi="Menlo" w:cs="Menlo"/>
+          <w:color w:val="404040"/>
+          <w:sz w:val="20"/>
+          <w:szCs w:val="20"/>
+          <w:lang w:eastAsia="en-GB"/>
+        </w:rPr>
+        <w:t>h,p</w:t>
+      </w:r>
+      <w:proofErr w:type="spellEnd"/>
+      <w:r>
+        <w:rPr>
+          <w:rFonts w:ascii="Menlo" w:eastAsia="Times New Roman" w:hAnsi="Menlo" w:cs="Menlo"/>
+          <w:color w:val="404040"/>
+          <w:sz w:val="20"/>
+          <w:szCs w:val="20"/>
+          <w:lang w:eastAsia="en-GB"/>
+        </w:rPr>
+        <w:t>] = ttest2(x,y,</w:t>
+      </w:r>
+      <w:r>
+        <w:rPr>
+          <w:rFonts w:ascii="Menlo" w:eastAsia="Times New Roman" w:hAnsi="Menlo" w:cs="Menlo"/>
+          <w:color w:val="A020F0"/>
+          <w:sz w:val="20"/>
+          <w:szCs w:val="20"/>
+          <w:lang w:eastAsia="en-GB"/>
+        </w:rPr>
+        <w:t>'</w:t>
+      </w:r>
+      <w:proofErr w:type="spellStart"/>
+      <w:r>
+        <w:rPr>
+          <w:rFonts w:ascii="Menlo" w:eastAsia="Times New Roman" w:hAnsi="Menlo" w:cs="Menlo"/>
+          <w:color w:val="A020F0"/>
+          <w:sz w:val="20"/>
+          <w:szCs w:val="20"/>
+          <w:lang w:eastAsia="en-GB"/>
+        </w:rPr>
+        <w:t>Vartype</w:t>
+      </w:r>
+      <w:proofErr w:type="spellEnd"/>
+      <w:r>
+        <w:rPr>
+          <w:rFonts w:ascii="Menlo" w:eastAsia="Times New Roman" w:hAnsi="Menlo" w:cs="Menlo"/>
+          <w:color w:val="A020F0"/>
+          <w:sz w:val="20"/>
+          <w:szCs w:val="20"/>
+          <w:lang w:eastAsia="en-GB"/>
+        </w:rPr>
+        <w:t>'</w:t>
+      </w:r>
+      <w:r>
+        <w:rPr>
+          <w:rFonts w:ascii="Menlo" w:eastAsia="Times New Roman" w:hAnsi="Menlo" w:cs="Menlo"/>
+          <w:color w:val="404040"/>
+          <w:sz w:val="20"/>
+          <w:szCs w:val="20"/>
+          <w:lang w:eastAsia="en-GB"/>
+        </w:rPr>
+        <w:t>,</w:t>
+      </w:r>
+      <w:r>
+        <w:rPr>
+          <w:rFonts w:ascii="Menlo" w:eastAsia="Times New Roman" w:hAnsi="Menlo" w:cs="Menlo"/>
+          <w:color w:val="A020F0"/>
+          <w:sz w:val="20"/>
+          <w:szCs w:val="20"/>
+          <w:lang w:eastAsia="en-GB"/>
+        </w:rPr>
+        <w:t>'unequal'</w:t>
+      </w:r>
+      <w:r>
+        <w:rPr>
+          <w:rFonts w:ascii="Menlo" w:eastAsia="Times New Roman" w:hAnsi="Menlo" w:cs="Menlo"/>
+          <w:color w:val="404040"/>
+          <w:sz w:val="20"/>
+          <w:szCs w:val="20"/>
+          <w:lang w:eastAsia="en-GB"/>
+        </w:rPr>
+        <w:t>)</w:t>
+      </w:r>
+    </w:p>
+    <w:p>
+      <w:pPr>
+        <w:rPr>
+          <w:rFonts w:ascii="Arial" w:eastAsia="Times New Roman" w:hAnsi="Arial" w:cs="Arial"/>
+          <w:color w:val="404040"/>
+          <w:sz w:val="20"/>
+          <w:szCs w:val="20"/>
+          <w:shd w:val="clear" w:color="auto" w:fill="FFFFFF"/>
+          <w:lang w:eastAsia="en-GB"/>
+        </w:rPr>
+      </w:pPr>
+      <w:r>
+        <w:rPr>
+          <w:rFonts w:ascii="Arial" w:eastAsia="Times New Roman" w:hAnsi="Arial" w:cs="Arial"/>
+          <w:color w:val="404040"/>
+          <w:sz w:val="20"/>
+          <w:szCs w:val="20"/>
+          <w:shd w:val="clear" w:color="auto" w:fill="FFFFFF"/>
+          <w:lang w:eastAsia="en-GB"/>
+        </w:rPr>
+        <w:t>returns a test decision for the null hypothesis that the data in vectors </w:t>
+      </w:r>
+      <w:r>
+        <w:rPr>
+          <w:rFonts w:ascii="Menlo" w:eastAsia="Times New Roman" w:hAnsi="Menlo" w:cs="Menlo"/>
+          <w:color w:val="404040"/>
+          <w:sz w:val="20"/>
+          <w:szCs w:val="20"/>
+          <w:shd w:val="clear" w:color="auto" w:fill="FFFFFF"/>
+          <w:lang w:eastAsia="en-GB"/>
+        </w:rPr>
+        <w:t>x</w:t>
+      </w:r>
+      <w:r>
+        <w:rPr>
+          <w:rFonts w:ascii="Arial" w:eastAsia="Times New Roman" w:hAnsi="Arial" w:cs="Arial"/>
+          <w:color w:val="404040"/>
+          <w:sz w:val="20"/>
+          <w:szCs w:val="20"/>
+          <w:shd w:val="clear" w:color="auto" w:fill="FFFFFF"/>
+          <w:lang w:eastAsia="en-GB"/>
+        </w:rPr>
+        <w:t> and </w:t>
+      </w:r>
+      <w:r>
+        <w:rPr>
+          <w:rFonts w:ascii="Menlo" w:eastAsia="Times New Roman" w:hAnsi="Menlo" w:cs="Menlo"/>
+          <w:color w:val="404040"/>
+          <w:sz w:val="20"/>
+          <w:szCs w:val="20"/>
+          <w:shd w:val="clear" w:color="auto" w:fill="FFFFFF"/>
+          <w:lang w:eastAsia="en-GB"/>
+        </w:rPr>
+        <w:t>y</w:t>
+      </w:r>
+      <w:r>
+        <w:rPr>
+          <w:rFonts w:ascii="Arial" w:eastAsia="Times New Roman" w:hAnsi="Arial" w:cs="Arial"/>
+          <w:color w:val="404040"/>
+          <w:sz w:val="20"/>
+          <w:szCs w:val="20"/>
+          <w:shd w:val="clear" w:color="auto" w:fill="FFFFFF"/>
+          <w:lang w:eastAsia="en-GB"/>
+        </w:rPr>
+        <w:t> comes from independent random samples from normal distributions with equal means without assuming that the populations also have equal variances.</w:t>
+      </w:r>
+    </w:p>
+    <w:p>
+      <w:pPr>
+        <w:rPr>
+          <w:rFonts w:ascii="Arial" w:eastAsia="Times New Roman" w:hAnsi="Arial" w:cs="Arial"/>
+          <w:color w:val="404040"/>
+          <w:sz w:val="20"/>
+          <w:szCs w:val="20"/>
+          <w:shd w:val="clear" w:color="auto" w:fill="FFFFFF"/>
+          <w:lang w:eastAsia="en-GB"/>
+        </w:rPr>
+      </w:pPr>
+    </w:p>
+    <w:p>
+      <w:pPr>
+        <w:rPr>
+          <w:rFonts w:ascii="Times New Roman" w:eastAsia="Times New Roman" w:hAnsi="Times New Roman" w:cs="Times New Roman"/>
+          <w:lang w:eastAsia="en-GB"/>
+        </w:rPr>
+      </w:pPr>
+    </w:p>
+    <w:p>
+      <w:pPr>
+        <w:rPr>
+          <w:lang w:val="en-US"/>
+        </w:rPr>
+      </w:pPr>
+    </w:p>
+    <w:p>
+      <w:pPr>
+        <w:rPr>
+          <w:lang w:val="en-US"/>
+        </w:rPr>
+      </w:pPr>
+      <w:r>
+        <w:rPr>
+          <w:lang w:val="en-US"/>
+        </w:rPr>
+        <w:t>28</w:t>
+      </w:r>
+      <w:r>
+        <w:rPr>
+          <w:lang w:val="en-US"/>
+        </w:rPr>
+        <w:tab/>
+        <w:t>23</w:t>
+      </w:r>
+      <w:r>
+        <w:rPr>
+          <w:lang w:val="en-US"/>
+        </w:rPr>
+        <w:tab/>
+        <w:t>8</w:t>
+      </w:r>
+      <w:r>
+        <w:rPr>
+          <w:lang w:val="en-US"/>
+        </w:rPr>
+        <w:tab/>
+        <w:t>21</w:t>
+      </w:r>
+      <w:r>
+        <w:rPr>
+          <w:lang w:val="en-US"/>
+        </w:rPr>
+        <w:tab/>
+        <w:t>3</w:t>
+      </w:r>
+      <w:r>
+        <w:rPr>
+          <w:lang w:val="en-US"/>
+        </w:rPr>
+        <w:tab/>
+        <w:t>1</w:t>
+      </w:r>
+      <w:r>
+        <w:rPr>
+          <w:lang w:val="en-US"/>
+        </w:rPr>
+        <w:tab/>
+        <w:t>27</w:t>
+      </w:r>
+      <w:r>
+        <w:rPr>
+          <w:lang w:val="en-US"/>
+        </w:rPr>
+        <w:tab/>
+        <w:t>7</w:t>
+      </w:r>
+      <w:r>
+        <w:rPr>
+          <w:lang w:val="en-US"/>
+        </w:rPr>
+        <w:tab/>
+        <w:t>24</w:t>
+      </w:r>
+      <w:r>
+        <w:rPr>
+          <w:lang w:val="en-US"/>
+        </w:rPr>
+        <w:tab/>
+        <w:t>4</w:t>
+      </w:r>
+      <w:r>
+        <w:rPr>
+          <w:lang w:val="en-US"/>
+        </w:rPr>
+        <w:tab/>
+        <w:t>6</w:t>
+      </w:r>
+      <w:r>
+        <w:rPr>
+          <w:lang w:val="en-US"/>
+        </w:rPr>
+        <w:tab/>
+        <w:t>26</w:t>
+      </w:r>
+      <w:r>
+        <w:rPr>
+          <w:lang w:val="en-US"/>
+        </w:rPr>
+        <w:tab/>
+        <w:t>11</w:t>
+      </w:r>
+      <w:r>
+        <w:rPr>
+          <w:lang w:val="en-US"/>
+        </w:rPr>
+        <w:tab/>
+        <w:t>22</w:t>
+      </w:r>
+      <w:r>
+        <w:rPr>
+          <w:lang w:val="en-US"/>
+        </w:rPr>
+        <w:tab/>
+        <w:t>13</w:t>
+      </w:r>
+      <w:r>
+        <w:rPr>
+          <w:lang w:val="en-US"/>
+        </w:rPr>
+        <w:tab/>
+        <w:t>14</w:t>
+      </w:r>
+      <w:r>
+        <w:rPr>
+          <w:lang w:val="en-US"/>
+        </w:rPr>
+        <w:tab/>
+        <w:t>2</w:t>
+      </w:r>
+      <w:r>
+        <w:rPr>
+          <w:lang w:val="en-US"/>
+        </w:rPr>
+        <w:tab/>
+        <w:t>25</w:t>
+      </w:r>
+      <w:r>
+        <w:rPr>
+          <w:lang w:val="en-US"/>
+        </w:rPr>
+        <w:tab/>
+        <w:t>18</w:t>
+      </w:r>
+      <w:r>
+        <w:rPr>
+          <w:lang w:val="en-US"/>
+        </w:rPr>
+        <w:tab/>
+        <w:t>5</w:t>
+      </w:r>
+      <w:r>
+        <w:rPr>
+          <w:lang w:val="en-US"/>
+        </w:rPr>
+        <w:tab/>
+        <w:t>29</w:t>
+      </w:r>
+      <w:r>
+        <w:rPr>
+          <w:lang w:val="en-US"/>
+        </w:rPr>
+        <w:tab/>
+        <w:t>9</w:t>
+      </w:r>
+      <w:r>
+        <w:rPr>
+          <w:lang w:val="en-US"/>
+        </w:rPr>
+        <w:tab/>
+        <w:t>30</w:t>
+      </w:r>
+      <w:r>
+        <w:rPr>
+          <w:lang w:val="en-US"/>
+        </w:rPr>
+        <w:tab/>
+        <w:t>16</w:t>
+      </w:r>
+      <w:r>
+        <w:rPr>
+          <w:lang w:val="en-US"/>
+        </w:rPr>
+        <w:tab/>
+        <w:t>17</w:t>
+      </w:r>
+      <w:r>
+        <w:rPr>
+          <w:lang w:val="en-US"/>
+        </w:rPr>
+        <w:tab/>
+        <w:t>20</w:t>
+      </w:r>
+      <w:r>
+        <w:rPr>
+          <w:lang w:val="en-US"/>
+        </w:rPr>
+        <w:tab/>
+        <w:t>15</w:t>
+      </w:r>
+      <w:r>
+        <w:rPr>
+          <w:lang w:val="en-US"/>
+        </w:rPr>
+        <w:tab/>
+        <w:t>10</w:t>
+      </w:r>
+      <w:r>
+        <w:rPr>
+          <w:lang w:val="en-US"/>
+        </w:rPr>
+        <w:tab/>
+        <w:t>12</w:t>
+      </w:r>
+      <w:r>
+        <w:rPr>
+          <w:lang w:val="en-US"/>
+        </w:rPr>
+        <w:tab/>
+        <w:t>19</w:t>
+      </w:r>
+    </w:p>
+    <w:p>
+      <w:pPr>
+        <w:rPr>
+          <w:rFonts w:ascii="Arial" w:eastAsia="Times New Roman" w:hAnsi="Arial" w:cs="Arial"/>
+          <w:color w:val="404040"/>
+          <w:sz w:val="20"/>
+          <w:szCs w:val="20"/>
+          <w:shd w:val="clear" w:color="auto" w:fill="FFFFFF"/>
+          <w:lang w:eastAsia="en-GB"/>
+        </w:rPr>
+      </w:pPr>
+    </w:p>
+    <w:p>
+      <w:pPr>
+        <w:rPr>
+          <w:rFonts w:ascii="Arial" w:eastAsia="Times New Roman" w:hAnsi="Arial" w:cs="Arial"/>
+          <w:color w:val="404040"/>
+          <w:sz w:val="20"/>
+          <w:szCs w:val="20"/>
+          <w:shd w:val="clear" w:color="auto" w:fill="FFFFFF"/>
+          <w:lang w:eastAsia="en-GB"/>
+        </w:rPr>
+      </w:pPr>
+    </w:p>
+    <w:p>
+      <w:pPr>
+        <w:rPr>
+          <w:rFonts w:ascii="Arial" w:eastAsia="Times New Roman" w:hAnsi="Arial" w:cs="Arial"/>
+          <w:color w:val="404040"/>
+          <w:sz w:val="20"/>
+          <w:szCs w:val="20"/>
+          <w:shd w:val="clear" w:color="auto" w:fill="FFFFFF"/>
+          <w:lang w:eastAsia="en-GB"/>
+        </w:rPr>
+      </w:pPr>
+      <w:r>
+        <w:rPr>
+          <w:rFonts w:ascii="Arial" w:eastAsia="Times New Roman" w:hAnsi="Arial" w:cs="Arial"/>
+          <w:color w:val="404040"/>
+          <w:sz w:val="20"/>
+          <w:szCs w:val="20"/>
+          <w:shd w:val="clear" w:color="auto" w:fill="FFFFFF"/>
+          <w:lang w:eastAsia="en-GB"/>
+        </w:rPr>
+        <w:t>This ranking gives us first step in exploring feature selection. Using the t-test we got a preliminary ranking of features according to their importance in terms of discrimination power.</w:t>
+      </w:r>
+    </w:p>
+    <w:p>
+      <w:pPr>
+        <w:rPr>
+          <w:rFonts w:ascii="Arial" w:eastAsia="Times New Roman" w:hAnsi="Arial" w:cs="Arial"/>
+          <w:color w:val="404040"/>
+          <w:sz w:val="20"/>
+          <w:szCs w:val="20"/>
+          <w:shd w:val="clear" w:color="auto" w:fill="FFFFFF"/>
+          <w:lang w:eastAsia="en-GB"/>
+        </w:rPr>
+      </w:pPr>
+    </w:p>
+    <w:p>
+      <w:pPr>
+        <w:rPr>
+          <w:rFonts w:ascii="Arial" w:eastAsia="Times New Roman" w:hAnsi="Arial" w:cs="Arial"/>
+          <w:color w:val="404040"/>
+          <w:sz w:val="20"/>
+          <w:szCs w:val="20"/>
+          <w:shd w:val="clear" w:color="auto" w:fill="FFFFFF"/>
+          <w:lang w:eastAsia="en-GB"/>
+        </w:rPr>
+      </w:pPr>
+      <w:r>
+        <w:rPr>
+          <w:rFonts w:ascii="Arial" w:eastAsia="Times New Roman" w:hAnsi="Arial" w:cs="Arial"/>
+          <w:color w:val="404040"/>
+          <w:sz w:val="20"/>
+          <w:szCs w:val="20"/>
+          <w:shd w:val="clear" w:color="auto" w:fill="FFFFFF"/>
+          <w:lang w:eastAsia="en-GB"/>
+        </w:rPr>
+        <w:t>We then go ahead and try to try to train a basic Quadratic Disc Model just to observe how this feature ranking performs. In the next segment we start with the so called best feature, as obtained using t-test and we keep on adding the next subsequent important feature in each step. We train our algorithm with one extra feature each time and then we plot the Misclassification error for training and testing data.</w:t>
+      </w:r>
+    </w:p>
+    <w:p>
+      <w:pPr>
+        <w:rPr>
+          <w:rFonts w:ascii="Arial" w:eastAsia="Times New Roman" w:hAnsi="Arial" w:cs="Arial"/>
+          <w:color w:val="404040"/>
+          <w:sz w:val="20"/>
+          <w:szCs w:val="20"/>
+          <w:shd w:val="clear" w:color="auto" w:fill="FFFFFF"/>
+          <w:lang w:eastAsia="en-GB"/>
+        </w:rPr>
+      </w:pPr>
+    </w:p>
+    <w:p>
+      <w:pPr>
+        <w:rPr>
+          <w:rFonts w:ascii="Arial" w:eastAsia="Times New Roman" w:hAnsi="Arial" w:cs="Arial"/>
+          <w:color w:val="404040"/>
+          <w:sz w:val="20"/>
+          <w:szCs w:val="20"/>
+          <w:shd w:val="clear" w:color="auto" w:fill="FFFFFF"/>
+          <w:lang w:eastAsia="en-GB"/>
+        </w:rPr>
+      </w:pPr>
+      <w:r>
+        <w:rPr>
+          <w:rFonts w:ascii="Arial" w:eastAsia="Times New Roman" w:hAnsi="Arial" w:cs="Arial"/>
+          <w:color w:val="404040"/>
+          <w:sz w:val="20"/>
+          <w:szCs w:val="20"/>
+          <w:shd w:val="clear" w:color="auto" w:fill="FFFFFF"/>
+          <w:lang w:eastAsia="en-GB"/>
+        </w:rPr>
+        <w:lastRenderedPageBreak/>
+        <w:drawing>
+          <wp:inline distT="0" distB="0" distL="0" distR="0" wp14:anchorId="3E0AA736" wp14:editId="6F5468ED">
+            <wp:extent cx="5727700" cy="4295775"/>
+            <wp:effectExtent l="0" t="0" r="0" b="0"/>
+            <wp:docPr id="3" name="Picture 3"/>
+            <wp:cNvGraphicFramePr>
+              <a:graphicFrameLocks xmlns:a="http://schemas.openxmlformats.org/drawingml/2006/main" noChangeAspect="1"/>
+            </wp:cNvGraphicFramePr>
+            <a:graphic xmlns:a="http://schemas.openxmlformats.org/drawingml/2006/main">
+              <a:graphicData uri="http://schemas.openxmlformats.org/drawingml/2006/picture">
+                <pic:pic xmlns:pic="http://schemas.openxmlformats.org/drawingml/2006/picture">
+                  <pic:nvPicPr>
+                    <pic:cNvPr id="1" name=""/>
+                    <pic:cNvPicPr/>
+                  </pic:nvPicPr>
+                  <pic:blipFill>
+                    <a:blip r:embed="rId7"/>
+                    <a:stretch>
+                      <a:fillRect/>
+                    </a:stretch>
+                  </pic:blipFill>
+                  <pic:spPr>
+                    <a:xfrm>
+                      <a:off x="0" y="0"/>
+                      <a:ext cx="5727700" cy="4295775"/>
+                    </a:xfrm>
+                    <a:prstGeom prst="rect">
+                      <a:avLst/>
+                    </a:prstGeom>
+                  </pic:spPr>
+                </pic:pic>
+              </a:graphicData>
+            </a:graphic>
+          </wp:inline>
+        </w:drawing>
+      </w:r>
+    </w:p>
+    <w:p>
+      <w:pPr>
+        <w:rPr>
+          <w:rFonts w:ascii="Arial" w:eastAsia="Times New Roman" w:hAnsi="Arial" w:cs="Arial"/>
+          <w:color w:val="404040"/>
+          <w:sz w:val="20"/>
+          <w:szCs w:val="20"/>
+          <w:shd w:val="clear" w:color="auto" w:fill="FFFFFF"/>
+          <w:lang w:eastAsia="en-GB"/>
+        </w:rPr>
+      </w:pPr>
+    </w:p>
+    <w:p>
+      <w:pPr>
+        <w:rPr>
+          <w:rFonts w:ascii="Arial" w:eastAsia="Times New Roman" w:hAnsi="Arial" w:cs="Arial"/>
+          <w:color w:val="404040"/>
+          <w:sz w:val="20"/>
+          <w:szCs w:val="20"/>
+          <w:shd w:val="clear" w:color="auto" w:fill="FFFFFF"/>
+          <w:lang w:eastAsia="en-GB"/>
+        </w:rPr>
+      </w:pPr>
+      <w:r>
+        <w:rPr>
+          <w:rFonts w:ascii="Arial" w:eastAsia="Times New Roman" w:hAnsi="Arial" w:cs="Arial"/>
+          <w:color w:val="404040"/>
+          <w:sz w:val="20"/>
+          <w:szCs w:val="20"/>
+          <w:shd w:val="clear" w:color="auto" w:fill="FFFFFF"/>
+          <w:lang w:eastAsia="en-GB"/>
+        </w:rPr>
+        <w:t xml:space="preserve">The figure gives a few interesting </w:t>
+      </w:r>
+    </w:p>
+    <w:p>
+      <w:pPr>
+        <w:rPr>
+          <w:rFonts w:ascii="Arial" w:eastAsia="Times New Roman" w:hAnsi="Arial" w:cs="Arial"/>
+          <w:color w:val="404040"/>
+          <w:sz w:val="20"/>
+          <w:szCs w:val="20"/>
+          <w:shd w:val="clear" w:color="auto" w:fill="FFFFFF"/>
+          <w:lang w:eastAsia="en-GB"/>
+        </w:rPr>
+      </w:pPr>
+    </w:p>
+    <w:p>
+      <w:pPr>
+        <w:rPr>
+          <w:rFonts w:ascii="Arial" w:eastAsia="Times New Roman" w:hAnsi="Arial" w:cs="Arial"/>
+          <w:color w:val="404040"/>
+          <w:sz w:val="20"/>
+          <w:szCs w:val="20"/>
+          <w:shd w:val="clear" w:color="auto" w:fill="FFFFFF"/>
+          <w:lang w:eastAsia="en-GB"/>
+        </w:rPr>
+      </w:pPr>
+    </w:p>
+    <w:p>
+      <w:pPr>
+        <w:rPr>
+          <w:rFonts w:ascii="Arial" w:eastAsia="Times New Roman" w:hAnsi="Arial" w:cs="Arial"/>
+          <w:color w:val="404040"/>
+          <w:sz w:val="20"/>
+          <w:szCs w:val="20"/>
+          <w:shd w:val="clear" w:color="auto" w:fill="FFFFFF"/>
+          <w:lang w:eastAsia="en-GB"/>
+        </w:rPr>
+      </w:pPr>
+    </w:p>
+    <w:p>
+      <w:pPr>
+        <w:rPr>
+          <w:rFonts w:ascii="Arial" w:eastAsia="Times New Roman" w:hAnsi="Arial" w:cs="Arial"/>
+          <w:color w:val="404040"/>
+          <w:sz w:val="20"/>
+          <w:szCs w:val="20"/>
+          <w:shd w:val="clear" w:color="auto" w:fill="FFFFFF"/>
+          <w:lang w:eastAsia="en-GB"/>
+        </w:rPr>
+      </w:pPr>
+    </w:p>
+    <w:p>
+      <w:pPr>
+        <w:rPr>
+          <w:rFonts w:ascii="Arial" w:eastAsia="Times New Roman" w:hAnsi="Arial" w:cs="Arial"/>
+          <w:color w:val="404040"/>
+          <w:sz w:val="20"/>
+          <w:szCs w:val="20"/>
+          <w:shd w:val="clear" w:color="auto" w:fill="FFFFFF"/>
+          <w:lang w:eastAsia="en-GB"/>
+        </w:rPr>
+      </w:pPr>
+    </w:p>
+    <w:p>
+      <w:pPr>
+        <w:rPr>
+          <w:rFonts w:ascii="Arial" w:eastAsia="Times New Roman" w:hAnsi="Arial" w:cs="Arial"/>
+          <w:color w:val="404040"/>
+          <w:sz w:val="20"/>
+          <w:szCs w:val="20"/>
+          <w:shd w:val="clear" w:color="auto" w:fill="FFFFFF"/>
+          <w:lang w:eastAsia="en-GB"/>
         </w:rPr>
       </w:pPr>
     </w:p>
@@ -2039,6 +2967,106 @@
       <w:lang w:eastAsia="en-GB"/>
     </w:rPr>
   </w:style>
+  <w:style w:type="character" w:styleId="Hyperlink">
+    <w:name w:val="Hyperlink"/>
+    <w:basedOn w:val="DefaultParagraphFont"/>
+    <w:uiPriority w:val="99"/>
+    <w:semiHidden/>
+    <w:unhideWhenUsed/>
+    <w:rsid w:val="00B657DF"/>
+    <w:rPr>
+      <w:color w:val="0000FF"/>
+      <w:u w:val="single"/>
+    </w:rPr>
+  </w:style>
+  <w:style w:type="paragraph" w:styleId="NormalWeb">
+    <w:name w:val="Normal (Web)"/>
+    <w:basedOn w:val="Normal"/>
+    <w:uiPriority w:val="99"/>
+    <w:semiHidden/>
+    <w:unhideWhenUsed/>
+    <w:rsid w:val="00C53733"/>
+    <w:pPr>
+      <w:spacing w:before="100" w:beforeAutospacing="1" w:after="100" w:afterAutospacing="1"/>
+    </w:pPr>
+    <w:rPr>
+      <w:rFonts w:ascii="Times New Roman" w:eastAsia="Times New Roman" w:hAnsi="Times New Roman" w:cs="Times New Roman"/>
+      <w:lang w:eastAsia="en-GB"/>
+    </w:rPr>
+  </w:style>
+  <w:style w:type="character" w:styleId="Emphasis">
+    <w:name w:val="Emphasis"/>
+    <w:basedOn w:val="DefaultParagraphFont"/>
+    <w:uiPriority w:val="20"/>
+    <w:qFormat/>
+    <w:rsid w:val="00C53733"/>
+    <w:rPr>
+      <w:i/>
+      <w:iCs/>
+    </w:rPr>
+  </w:style>
+  <w:style w:type="paragraph" w:styleId="HTMLPreformatted">
+    <w:name w:val="HTML Preformatted"/>
+    <w:basedOn w:val="Normal"/>
+    <w:link w:val="HTMLPreformattedChar"/>
+    <w:uiPriority w:val="99"/>
+    <w:semiHidden/>
+    <w:unhideWhenUsed/>
+    <w:rsid w:val="00C16262"/>
+    <w:pPr>
+      <w:tabs>
+        <w:tab w:val="left" w:pos="916"/>
+        <w:tab w:val="left" w:pos="1832"/>
+        <w:tab w:val="left" w:pos="2748"/>
+        <w:tab w:val="left" w:pos="3664"/>
+        <w:tab w:val="left" w:pos="4580"/>
+        <w:tab w:val="left" w:pos="5496"/>
+        <w:tab w:val="left" w:pos="6412"/>
+        <w:tab w:val="left" w:pos="7328"/>
+        <w:tab w:val="left" w:pos="8244"/>
+        <w:tab w:val="left" w:pos="9160"/>
+        <w:tab w:val="left" w:pos="10076"/>
+        <w:tab w:val="left" w:pos="10992"/>
+        <w:tab w:val="left" w:pos="11908"/>
+        <w:tab w:val="left" w:pos="12824"/>
+        <w:tab w:val="left" w:pos="13740"/>
+        <w:tab w:val="left" w:pos="14656"/>
+      </w:tabs>
+    </w:pPr>
+    <w:rPr>
+      <w:rFonts w:ascii="Courier New" w:eastAsia="Times New Roman" w:hAnsi="Courier New" w:cs="Courier New"/>
+      <w:sz w:val="20"/>
+      <w:szCs w:val="20"/>
+      <w:lang w:eastAsia="en-GB"/>
+    </w:rPr>
+  </w:style>
+  <w:style w:type="character" w:customStyle="1" w:styleId="HTMLPreformattedChar">
+    <w:name w:val="HTML Preformatted Char"/>
+    <w:basedOn w:val="DefaultParagraphFont"/>
+    <w:link w:val="HTMLPreformatted"/>
+    <w:uiPriority w:val="99"/>
+    <w:semiHidden/>
+    <w:rsid w:val="00C16262"/>
+    <w:rPr>
+      <w:rFonts w:ascii="Courier New" w:eastAsia="Times New Roman" w:hAnsi="Courier New" w:cs="Courier New"/>
+      <w:sz w:val="20"/>
+      <w:szCs w:val="20"/>
+      <w:lang w:eastAsia="en-GB"/>
+    </w:rPr>
+  </w:style>
+  <w:style w:type="character" w:styleId="HTMLCode">
+    <w:name w:val="HTML Code"/>
+    <w:basedOn w:val="DefaultParagraphFont"/>
+    <w:uiPriority w:val="99"/>
+    <w:semiHidden/>
+    <w:unhideWhenUsed/>
+    <w:rsid w:val="00C16262"/>
+    <w:rPr>
+      <w:rFonts w:ascii="Courier New" w:eastAsia="Times New Roman" w:hAnsi="Courier New" w:cs="Courier New"/>
+      <w:sz w:val="20"/>
+      <w:szCs w:val="20"/>
+    </w:rPr>
+  </w:style>
 </w:styles>
 </file>
 

</xml_diff>